<commit_message>
Correction sur le montant de TVA
</commit_message>
<xml_diff>
--- a/data/facture_fictive_AI_Swiss_Consulting_final.docx
+++ b/data/facture_fictive_AI_Swiss_Consulting_final.docx
@@ -572,7 +572,19 @@
         <w:rPr>
           <w:lang w:val="fr-CH"/>
         </w:rPr>
-        <w:t>TVA (8%) : CHF 472.00</w:t>
+        <w:t xml:space="preserve">TVA (8%) : CHF </w:t>
+      </w:r>
+      <w:r>
+        <w:rPr>
+          <w:lang w:val="fr-CH"/>
+        </w:rPr>
+        <w:t>396.</w:t>
+      </w:r>
+      <w:r>
+        <w:rPr>
+          <w:lang w:val="fr-CH"/>
+        </w:rPr>
+        <w:t>00</w:t>
       </w:r>
       <w:r>
         <w:rPr>

</xml_diff>